<commit_message>
CCM-13489: update test fixture param format
</commit_message>
<xml_diff>
--- a/tests/test-team/fixtures/letters/docx/standard-english-template.docx
+++ b/tests/test-team/fixtures/letters/docx/standard-english-template.docx
@@ -21,76 +21,7 @@
         </w:rPr>
         <w:t>T</w:t>
       </w:r>
-      <w:commentRangeEnd w:id="0"/>
-      <w:commentRangeEnd w:id="1"/>
-      <w:r>
-        <w:rPr>
-          <w:rFonts w:cs="Noto Sans Medium"/>
-          <w:szCs w:val="24"/>
-        </w:rPr>
-        <w:commentReference w:id="0"/>
-      </w:r>
-      <w:r>
-        <w:rPr>
-          <w:rFonts w:cs="Noto Sans Medium"/>
-          <w:szCs w:val="24"/>
-        </w:rPr>
-        <w:commentReference w:id="1"/>
-      </w:r>
-      <w:commentRangeEnd w:id="2"/>
-      <w:r>
-        <w:rPr>
-          <w:rFonts w:cs="Noto Sans Medium"/>
-          <w:szCs w:val="24"/>
-        </w:rPr>
-        <w:commentReference w:id="2"/>
-      </w:r>
-      <w:r>
-        <w:rPr>
-          <w:rFonts w:cs="Noto Sans Medium"/>
-          <w:szCs w:val="24"/>
-        </w:rPr>
-        <w:t xml:space="preserve">his is </w:t>
-      </w:r>
-      <w:r>
-        <w:rPr>
-          <w:rFonts w:cs="Noto Sans Medium"/>
-          <w:szCs w:val="24"/>
-        </w:rPr>
-        <w:t>the main</w:t>
-      </w:r>
-      <w:r>
-        <w:rPr>
-          <w:rFonts w:cs="Noto Sans Medium"/>
-          <w:szCs w:val="24"/>
-        </w:rPr>
-        <w:t xml:space="preserve"> heading</w:t>
-      </w:r>
       <w:commentRangeEnd w:id="3"/>
-      <w:r>
-        <w:rPr>
-          <w:rFonts w:cs="Noto Sans Medium"/>
-          <w:szCs w:val="24"/>
-        </w:rPr>
-        <w:commentReference w:id="3"/>
-      </w:r>
-    </w:p>
-    <w:p>
-      <w:pPr>
-        <w:rPr>
-          <w:rFonts w:cs="Noto Sans Medium"/>
-          <w:lang w:eastAsia="en-GB"/>
-        </w:rPr>
-      </w:pPr>
-      <w:commentRangeStart w:id="4"/>
-      <w:r>
-        <w:rPr>
-          <w:rFonts w:cs="Noto Sans Medium"/>
-          <w:lang w:eastAsia="en-GB"/>
-        </w:rPr>
-        <w:t>Dear</w:t>
-      </w:r>
-      <w:commentRangeEnd w:id="4"/>
       <w:r>
         <w:rPr>
           <w:rStyle w:val="CommentReference"/>
@@ -98,61 +29,164 @@
           <w:sz w:val="24"/>
           <w:szCs w:val="24"/>
         </w:rPr>
-        <w:commentReference w:id="4"/>
-      </w:r>
-      <w:r>
-        <w:rPr>
-          <w:rFonts w:cs="Noto Sans Medium"/>
-          <w:lang w:eastAsia="en-GB"/>
-        </w:rPr>
-        <w:t xml:space="preserve"> </w:t>
-      </w:r>
-      <w:commentRangeStart w:id="5"/>
-      <w:r>
-        <w:rPr>
-          <w:rFonts w:cs="Noto Sans Medium"/>
-          <w:lang w:eastAsia="en-GB"/>
-        </w:rPr>
-        <w:t>((fullName))</w:t>
-      </w:r>
-      <w:commentRangeEnd w:id="5"/>
-      <w:r>
-        <w:rPr>
-          <w:rFonts w:cs="Noto Sans Medium"/>
-          <w:lang w:eastAsia="en-GB"/>
-        </w:rPr>
-        <w:commentReference w:id="5"/>
-      </w:r>
-      <w:r>
-        <w:rPr>
-          <w:rFonts w:cs="Noto Sans Medium"/>
-          <w:lang w:eastAsia="en-GB"/>
-        </w:rPr>
-        <w:t>,</w:t>
-      </w:r>
-    </w:p>
-    <w:p>
-      <w:pPr>
-        <w:rPr>
-          <w:rFonts w:cs="Noto Sans Medium"/>
-          <w:lang w:eastAsia="en-GB"/>
-        </w:rPr>
-      </w:pPr>
-      <w:commentRangeStart w:id="6"/>
-      <w:r>
-        <w:rPr>
-          <w:rFonts w:cs="Noto Sans Medium"/>
-          <w:lang w:eastAsia="en-GB"/>
-        </w:rPr>
-        <w:t xml:space="preserve">This is the body text. </w:t>
-      </w:r>
-      <w:commentRangeEnd w:id="6"/>
+        <w:commentReference w:id="3"/>
+      </w:r>
+      <w:commentRangeEnd w:id="2"/>
       <w:r>
         <w:rPr>
           <w:rStyle w:val="CommentReference"/>
           <w:rFonts w:cs="Noto Sans Medium"/>
           <w:sz w:val="24"/>
           <w:szCs w:val="24"/>
+        </w:rPr>
+        <w:commentReference w:id="2"/>
+      </w:r>
+      <w:commentRangeEnd w:id="1"/>
+      <w:r>
+        <w:rPr>
+          <w:rStyle w:val="CommentReference"/>
+          <w:rFonts w:cs="Noto Sans Medium"/>
+          <w:sz w:val="24"/>
+          <w:szCs w:val="24"/>
+        </w:rPr>
+        <w:commentReference w:id="1"/>
+      </w:r>
+      <w:r>
+        <w:rPr>
+          <w:rFonts w:cs="Noto Sans Medium"/>
+          <w:szCs w:val="24"/>
+        </w:rPr>
+        <w:t xml:space="preserve">his is </w:t>
+      </w:r>
+      <w:r>
+        <w:rPr>
+          <w:rFonts w:cs="Noto Sans Medium"/>
+          <w:szCs w:val="24"/>
+        </w:rPr>
+        <w:t>the main</w:t>
+      </w:r>
+      <w:r>
+        <w:rPr>
+          <w:rFonts w:cs="Noto Sans Medium"/>
+          <w:szCs w:val="24"/>
+        </w:rPr>
+        <w:t xml:space="preserve"> heading</w:t>
+      </w:r>
+      <w:commentRangeEnd w:id="0"/>
+      <w:r>
+        <w:rPr>
+          <w:rStyle w:val="CommentReference"/>
+          <w:rFonts w:cs="Noto Sans Medium"/>
+          <w:sz w:val="24"/>
+          <w:szCs w:val="24"/>
+        </w:rPr>
+        <w:commentReference w:id="0"/>
+      </w:r>
+    </w:p>
+    <w:p>
+      <w:pPr>
+        <w:rPr>
+          <w:rFonts w:cs="Noto Sans Medium"/>
+          <w:lang w:eastAsia="en-GB"/>
+        </w:rPr>
+      </w:pPr>
+      <w:commentRangeStart w:id="4"/>
+      <w:r>
+        <w:rPr>
+          <w:rFonts w:cs="Noto Sans Medium"/>
+          <w:lang w:eastAsia="en-GB"/>
+        </w:rPr>
+        <w:t>Dear</w:t>
+      </w:r>
+      <w:commentRangeEnd w:id="4"/>
+      <w:r>
+        <w:rPr>
+          <w:rStyle w:val="CommentReference"/>
+          <w:rFonts w:cs="Noto Sans Medium"/>
+          <w:sz w:val="24"/>
+          <w:szCs w:val="24"/>
+          <w:lang w:eastAsia="en-GB"/>
+        </w:rPr>
+        <w:commentReference w:id="4"/>
+      </w:r>
+      <w:r>
+        <w:rPr>
+          <w:rFonts w:cs="Noto Sans Medium"/>
+          <w:lang w:eastAsia="en-GB"/>
+        </w:rPr>
+        <w:t xml:space="preserve"> </w:t>
+      </w:r>
+      <w:r>
+        <w:rPr>
+          <w:rFonts w:cs="Noto Sans Medium"/>
+          <w:lang w:eastAsia="en-GB"/>
+        </w:rPr>
+        <w:t>{</w:t>
+      </w:r>
+      <w:commentRangeStart w:id="5"/>
+      <w:r>
+        <w:rPr>
+          <w:rFonts w:cs="Noto Sans Medium"/>
+          <w:lang w:eastAsia="en-GB"/>
+        </w:rPr>
+        <w:t>d.</w:t>
+      </w:r>
+      <w:r>
+        <w:rPr>
+          <w:rFonts w:cs="Noto Sans Medium"/>
+          <w:lang w:eastAsia="en-GB"/>
+        </w:rPr>
+        <w:t>fullName</w:t>
+      </w:r>
+      <w:r>
+        <w:rPr>
+          <w:rFonts w:cs="Noto Sans Medium"/>
+          <w:lang w:eastAsia="en-GB"/>
+        </w:rPr>
+        <w:t>}</w:t>
+      </w:r>
+      <w:commentRangeEnd w:id="5"/>
+      <w:r>
+        <w:rPr>
+          <w:rStyle w:val="CommentReference"/>
+          <w:rFonts w:cs="Noto Sans Medium"/>
+          <w:sz w:val="24"/>
+          <w:szCs w:val="24"/>
+          <w:lang w:eastAsia="en-GB"/>
+        </w:rPr>
+        <w:commentReference w:id="5"/>
+      </w:r>
+      <w:r>
+        <w:rPr>
+          <w:rFonts w:cs="Noto Sans Medium"/>
+          <w:lang w:eastAsia="en-GB"/>
+        </w:rPr>
+        <w:t>,</w:t>
+      </w:r>
+    </w:p>
+    <w:p>
+      <w:pPr>
+        <w:rPr>
+          <w:rFonts w:cs="Noto Sans Medium"/>
+          <w:lang w:eastAsia="en-GB"/>
+        </w:rPr>
+      </w:pPr>
+      <w:commentRangeStart w:id="6"/>
+      <w:r>
+        <w:rPr>
+          <w:rFonts w:cs="Noto Sans Medium"/>
+          <w:lang w:eastAsia="en-GB"/>
+        </w:rPr>
+        <w:t xml:space="preserve">This is the body text. </w:t>
+      </w:r>
+      <w:commentRangeEnd w:id="6"/>
+      <w:r>
+        <w:rPr>
+          <w:rStyle w:val="CommentReference"/>
+          <w:rFonts w:cs="Noto Sans Medium"/>
+          <w:sz w:val="24"/>
+          <w:szCs w:val="24"/>
+          <w:lang w:eastAsia="en-GB"/>
         </w:rPr>
         <w:commentReference w:id="6"/>
       </w:r>
@@ -450,7 +484,55 @@
         <w:rPr>
           <w:rFonts w:cs="Noto Sans Medium"/>
         </w:rPr>
-        <w:t>ello ((firstName)), your NHS Number is ((nhsNumber)).</w:t>
+        <w:t xml:space="preserve">ello </w:t>
+      </w:r>
+      <w:r>
+        <w:rPr>
+          <w:rFonts w:cs="Noto Sans Medium"/>
+        </w:rPr>
+        <w:t>{d.</w:t>
+      </w:r>
+      <w:r>
+        <w:rPr>
+          <w:rFonts w:cs="Noto Sans Medium"/>
+        </w:rPr>
+        <w:t>firstName</w:t>
+      </w:r>
+      <w:r>
+        <w:rPr>
+          <w:rFonts w:cs="Noto Sans Medium"/>
+        </w:rPr>
+        <w:t>}</w:t>
+      </w:r>
+      <w:r>
+        <w:rPr>
+          <w:rFonts w:cs="Noto Sans Medium"/>
+        </w:rPr>
+        <w:t xml:space="preserve">, your NHS Number is </w:t>
+      </w:r>
+      <w:r>
+        <w:rPr>
+          <w:rFonts w:cs="Noto Sans Medium"/>
+        </w:rPr>
+        <w:t>{d.</w:t>
+      </w:r>
+      <w:r>
+        <w:rPr>
+          <w:rFonts w:cs="Noto Sans Medium"/>
+        </w:rPr>
+        <w:t>nhsNumber</w:t>
+      </w:r>
+      <w:r>
+        <w:rPr>
+          <w:rFonts w:cs="Noto Sans Medium"/>
+        </w:rPr>
+        <w:t>}</w:t>
+      </w:r>
+      <w:r>
+        <w:rPr>
+          <w:rFonts w:cs="Noto Sans Medium"/>
+        </w:rPr>
+        <w:t>.</w:t>
       </w:r>
       <w:r>
         <w:rPr>
@@ -492,7 +574,43 @@
         <w:rPr>
           <w:rFonts w:cs="Noto Sans Medium"/>
         </w:rPr>
-        <w:t>((gpSurgeryName)), located at ((gpSurgeryAddress))</w:t>
+        <w:t>{d.</w:t>
+      </w:r>
+      <w:r>
+        <w:rPr>
+          <w:rFonts w:cs="Noto Sans Medium"/>
+        </w:rPr>
+        <w:t>gpSurgeryName</w:t>
+      </w:r>
+      <w:r>
+        <w:rPr>
+          <w:rFonts w:cs="Noto Sans Medium"/>
+        </w:rPr>
+        <w:t>}</w:t>
+      </w:r>
+      <w:r>
+        <w:rPr>
+          <w:rFonts w:cs="Noto Sans Medium"/>
+        </w:rPr>
+        <w:t xml:space="preserve">, located at </w:t>
+      </w:r>
+      <w:r>
+        <w:rPr>
+          <w:rFonts w:cs="Noto Sans Medium"/>
+        </w:rPr>
+        <w:t>{d.</w:t>
+      </w:r>
+      <w:r>
+        <w:rPr>
+          <w:rFonts w:cs="Noto Sans Medium"/>
+        </w:rPr>
+        <w:t>gpSurgeryAddress</w:t>
+      </w:r>
+      <w:r>
+        <w:rPr>
+          <w:rFonts w:cs="Noto Sans Medium"/>
+        </w:rPr>
+        <w:t>}</w:t>
       </w:r>
       <w:r>
         <w:rPr>
@@ -504,7 +622,25 @@
         <w:rPr>
           <w:rFonts w:cs="Noto Sans Medium"/>
         </w:rPr>
-        <w:t>((gpSurgeryPhone)) to book your appointment.</w:t>
+        <w:t>{d.</w:t>
+      </w:r>
+      <w:r>
+        <w:rPr>
+          <w:rFonts w:cs="Noto Sans Medium"/>
+        </w:rPr>
+        <w:t>gpSurgeryPhone</w:t>
+      </w:r>
+      <w:r>
+        <w:rPr>
+          <w:rFonts w:cs="Noto Sans Medium"/>
+        </w:rPr>
+        <w:t>}</w:t>
+      </w:r>
+      <w:r>
+        <w:rPr>
+          <w:rFonts w:cs="Noto Sans Medium"/>
+        </w:rPr>
+        <w:t xml:space="preserve"> to book your appointment.</w:t>
       </w:r>
     </w:p>
     <w:p>
@@ -588,6 +724,15 @@
       <w:commentRangeEnd w:id="9"/>
       <w:r>
         <w:rPr>
+          <w:rStyle w:val="CommentReference"/>
+          <w:b/>
+          <w:sz w:val="24"/>
+          <w:szCs w:val="24"/>
+        </w:rPr>
+        <w:commentReference w:id="9"/>
+      </w:r>
+      <w:r>
+        <w:rPr>
           <w:rStyle w:val="Hyperlink"/>
         </w:rPr>
         <w:instrText>"</w:instrText>
@@ -617,12 +762,6 @@
       </w:r>
       <w:r>
         <w:rPr>
-          <w:rStyle w:val="Hyperlink"/>
-        </w:rPr>
-        <w:commentReference w:id="9"/>
-      </w:r>
-      <w:r>
-        <w:rPr>
           <w:rFonts w:cs="Noto Sans Medium"/>
         </w:rPr>
         <w:t>.</w:t>
@@ -853,7 +992,7 @@
           <w:noProof/>
         </w:rPr>
         <w:drawing>
-          <wp:inline distT="0" distB="0" distL="0" distR="0" wp14:anchorId="1EB53E18" wp14:editId="66517A92">
+          <wp:inline distT="0" distB="0" distL="0" distR="0" wp14:anchorId="1EB53E18" wp14:editId="2242DD89">
             <wp:extent cx="1336431" cy="1336431"/>
             <wp:effectExtent l="0" t="0" r="0" b="0"/>
             <wp:docPr id="1392541066" name="Picture 2" descr="A qr code with a black background&#10;&#10;Description automatically generated"/>
@@ -1163,7 +1302,7 @@
 
 <file path=word/comments.xml><?xml version="1.0" encoding="utf-8"?>
 <w:comments xmlns:wpc="http://schemas.microsoft.com/office/word/2010/wordprocessingCanvas" xmlns:cx="http://schemas.microsoft.com/office/drawing/2014/chartex" xmlns:cx1="http://schemas.microsoft.com/office/drawing/2015/9/8/chartex" xmlns:cx2="http://schemas.microsoft.com/office/drawing/2015/10/21/chartex" xmlns:cx3="http://schemas.microsoft.com/office/drawing/2016/5/9/chartex" xmlns:cx4="http://schemas.microsoft.com/office/drawing/2016/5/10/chartex" xmlns:cx5="http://schemas.microsoft.com/office/drawing/2016/5/11/chartex" xmlns:cx6="http://schemas.microsoft.com/office/drawing/2016/5/12/chartex" xmlns:cx7="http://schemas.microsoft.com/office/drawing/2016/5/13/chartex" xmlns:cx8="http://schemas.microsoft.com/office/drawing/2016/5/14/chartex" xmlns:mc="http://schemas.openxmlformats.org/markup-compatibility/2006" xmlns:aink="http://schemas.microsoft.com/office/drawing/2016/ink" xmlns:am3d="http://schemas.microsoft.com/office/drawing/2017/model3d" xmlns:o="urn:schemas-microsoft-com:office:office" xmlns:oel="http://schemas.microsoft.com/office/2019/extlst" xmlns:r="http://schemas.openxmlformats.org/officeDocument/2006/relationships" xmlns:m="http://schemas.openxmlformats.org/officeDocument/2006/math" xmlns:v="urn:schemas-microsoft-com:vml" xmlns:wp14="http://schemas.microsoft.com/office/word/2010/wordprocessingDrawing" xmlns:wp="http://schemas.openxmlformats.org/drawingml/2006/wordprocessingDrawing" xmlns:w10="urn:schemas-microsoft-com:office:word" xmlns:w="http://schemas.openxmlformats.org/wordprocessingml/2006/main" xmlns:w14="http://schemas.microsoft.com/office/word/2010/wordml" xmlns:w15="http://schemas.microsoft.com/office/word/2012/wordml" xmlns:w16cex="http://schemas.microsoft.com/office/word/2018/wordml/cex" xmlns:w16cid="http://schemas.microsoft.com/office/word/2016/wordml/cid" xmlns:w16="http://schemas.microsoft.com/office/word/2018/wordml" xmlns:w16du="http://schemas.microsoft.com/office/word/2023/wordml/word16du" xmlns:w16sdtdh="http://schemas.microsoft.com/office/word/2020/wordml/sdtdatahash" xmlns:w16sdtfl="http://schemas.microsoft.com/office/word/2024/wordml/sdtformatlock" xmlns:w16se="http://schemas.microsoft.com/office/word/2015/wordml/symex" xmlns:wpg="http://schemas.microsoft.com/office/word/2010/wordprocessingGroup" xmlns:wpi="http://schemas.microsoft.com/office/word/2010/wordprocessingInk" xmlns:wne="http://schemas.microsoft.com/office/word/2006/wordml" xmlns:wps="http://schemas.microsoft.com/office/word/2010/wordprocessingShape" mc:Ignorable="w14 w15 w16se w16cid w16 w16cex w16sdtdh w16sdtfl w16du wp14">
-  <w:comment w:id="0" w:author="GIFFORD, Emma (NHS ENGLAND - X26)" w:date="2024-08-27T13:51:00Z" w:initials="EG">
+  <w:comment w:id="3" w:author="GIFFORD, Emma (NHS ENGLAND - X26)" w:date="2024-08-27T13:51:00Z" w:initials="EG">
     <w:p>
       <w:pPr>
         <w:pStyle w:val="CommentText"/>
@@ -1212,7 +1351,7 @@
       </w:r>
     </w:p>
   </w:comment>
-  <w:comment w:id="1" w:author="GIFFORD, Emma (NHS ENGLAND - X26)" w:date="2024-08-27T13:50:00Z" w:initials="EG">
+  <w:comment w:id="2" w:author="GIFFORD, Emma (NHS ENGLAND - X26)" w:date="2024-08-27T13:50:00Z" w:initials="EG">
     <w:p>
       <w:pPr>
         <w:pStyle w:val="CommentText"/>
@@ -1228,7 +1367,7 @@
       </w:r>
     </w:p>
   </w:comment>
-  <w:comment w:id="2" w:author="GIFFORD, Emma (NHS ENGLAND - X26)" w:date="2024-08-27T14:00:00Z" w:initials="EG">
+  <w:comment w:id="1" w:author="GIFFORD, Emma (NHS ENGLAND - X26)" w:date="2024-08-27T14:00:00Z" w:initials="EG">
     <w:p>
       <w:pPr>
         <w:pStyle w:val="CommentText"/>
@@ -1274,7 +1413,7 @@
       </w:r>
     </w:p>
   </w:comment>
-  <w:comment w:id="3" w:author="GIFFORD, Emma (NHS ENGLAND - X26)" w:date="2024-08-27T14:15:00Z" w:initials="EG">
+  <w:comment w:id="0" w:author="GIFFORD, Emma (NHS ENGLAND - X26)" w:date="2024-08-27T14:15:00Z" w:initials="EG">
     <w:p>
       <w:pPr>
         <w:pStyle w:val="CommentText"/>
@@ -1936,7 +2075,23 @@
         <w:sz w:val="16"/>
         <w:szCs w:val="16"/>
       </w:rPr>
-      <w:t>((address_line_1))</w:t>
+      <w:t>{d.</w:t>
+    </w:r>
+    <w:r>
+      <w:rPr>
+        <w:rFonts w:cs="Noto Sans"/>
+        <w:sz w:val="16"/>
+        <w:szCs w:val="16"/>
+      </w:rPr>
+      <w:t>address_line_1</w:t>
+    </w:r>
+    <w:r>
+      <w:rPr>
+        <w:rFonts w:cs="Noto Sans"/>
+        <w:sz w:val="16"/>
+        <w:szCs w:val="16"/>
+      </w:rPr>
+      <w:t>}</w:t>
     </w:r>
   </w:p>
   <w:p>
@@ -1956,7 +2111,23 @@
         <w:sz w:val="16"/>
         <w:szCs w:val="16"/>
       </w:rPr>
-      <w:t>((address_line_2))</w:t>
+      <w:t>{d.</w:t>
+    </w:r>
+    <w:r>
+      <w:rPr>
+        <w:rFonts w:cs="Noto Sans"/>
+        <w:sz w:val="16"/>
+        <w:szCs w:val="16"/>
+      </w:rPr>
+      <w:t>address_line_2</w:t>
+    </w:r>
+    <w:r>
+      <w:rPr>
+        <w:rFonts w:cs="Noto Sans"/>
+        <w:sz w:val="16"/>
+        <w:szCs w:val="16"/>
+      </w:rPr>
+      <w:t>}</w:t>
     </w:r>
   </w:p>
   <w:p>
@@ -1976,7 +2147,23 @@
         <w:sz w:val="16"/>
         <w:szCs w:val="16"/>
       </w:rPr>
-      <w:t>((address_line_3))</w:t>
+      <w:t>{d.</w:t>
+    </w:r>
+    <w:r>
+      <w:rPr>
+        <w:rFonts w:cs="Noto Sans"/>
+        <w:sz w:val="16"/>
+        <w:szCs w:val="16"/>
+      </w:rPr>
+      <w:t>address_line_3</w:t>
+    </w:r>
+    <w:r>
+      <w:rPr>
+        <w:rFonts w:cs="Noto Sans"/>
+        <w:sz w:val="16"/>
+        <w:szCs w:val="16"/>
+      </w:rPr>
+      <w:t>}</w:t>
     </w:r>
   </w:p>
   <w:p>
@@ -1996,7 +2183,23 @@
         <w:sz w:val="16"/>
         <w:szCs w:val="16"/>
       </w:rPr>
-      <w:t>((address_line_4))</w:t>
+      <w:t>{d.</w:t>
+    </w:r>
+    <w:r>
+      <w:rPr>
+        <w:rFonts w:cs="Noto Sans"/>
+        <w:sz w:val="16"/>
+        <w:szCs w:val="16"/>
+      </w:rPr>
+      <w:t>address_line_4</w:t>
+    </w:r>
+    <w:r>
+      <w:rPr>
+        <w:rFonts w:cs="Noto Sans"/>
+        <w:sz w:val="16"/>
+        <w:szCs w:val="16"/>
+      </w:rPr>
+      <w:t>}</w:t>
     </w:r>
   </w:p>
   <w:p>
@@ -2016,7 +2219,23 @@
         <w:sz w:val="16"/>
         <w:szCs w:val="16"/>
       </w:rPr>
-      <w:t>((address_line_5))</w:t>
+      <w:t>{d.</w:t>
+    </w:r>
+    <w:r>
+      <w:rPr>
+        <w:rFonts w:cs="Noto Sans"/>
+        <w:sz w:val="16"/>
+        <w:szCs w:val="16"/>
+      </w:rPr>
+      <w:t>address_line_5</w:t>
+    </w:r>
+    <w:r>
+      <w:rPr>
+        <w:rFonts w:cs="Noto Sans"/>
+        <w:sz w:val="16"/>
+        <w:szCs w:val="16"/>
+      </w:rPr>
+      <w:t>}</w:t>
     </w:r>
   </w:p>
   <w:p>
@@ -2036,7 +2255,23 @@
         <w:sz w:val="16"/>
         <w:szCs w:val="16"/>
       </w:rPr>
-      <w:t>((address_line_6))</w:t>
+      <w:t>{d.</w:t>
+    </w:r>
+    <w:r>
+      <w:rPr>
+        <w:rFonts w:cs="Noto Sans"/>
+        <w:sz w:val="16"/>
+        <w:szCs w:val="16"/>
+      </w:rPr>
+      <w:t>address_line_6</w:t>
+    </w:r>
+    <w:r>
+      <w:rPr>
+        <w:rFonts w:cs="Noto Sans"/>
+        <w:sz w:val="16"/>
+        <w:szCs w:val="16"/>
+      </w:rPr>
+      <w:t>}</w:t>
     </w:r>
   </w:p>
   <w:p>
@@ -2056,7 +2291,23 @@
         <w:sz w:val="16"/>
         <w:szCs w:val="16"/>
       </w:rPr>
-      <w:t>((address_line_7))</w:t>
+      <w:t>{d.</w:t>
+    </w:r>
+    <w:r>
+      <w:rPr>
+        <w:rFonts w:cs="Noto Sans"/>
+        <w:sz w:val="16"/>
+        <w:szCs w:val="16"/>
+      </w:rPr>
+      <w:t>address_line_7</w:t>
+    </w:r>
+    <w:r>
+      <w:rPr>
+        <w:rFonts w:cs="Noto Sans"/>
+        <w:sz w:val="16"/>
+        <w:szCs w:val="16"/>
+      </w:rPr>
+      <w:t>}</w:t>
     </w:r>
   </w:p>
   <w:p>
@@ -2150,7 +2401,19 @@
       <w:rPr>
         <w:rFonts w:cs="Noto Sans"/>
       </w:rPr>
-      <w:t>((date))</w:t>
+      <w:t>{d.</w:t>
+    </w:r>
+    <w:r>
+      <w:rPr>
+        <w:rFonts w:cs="Noto Sans"/>
+      </w:rPr>
+      <w:t>date</w:t>
+    </w:r>
+    <w:r>
+      <w:rPr>
+        <w:rFonts w:cs="Noto Sans"/>
+      </w:rPr>
+      <w:t>}</w:t>
     </w:r>
   </w:p>
   <w:p>
@@ -2174,7 +2437,19 @@
       <w:rPr>
         <w:rFonts w:cs="Noto Sans"/>
       </w:rPr>
-      <w:t>((nhsNumber))</w:t>
+      <w:t>{d.</w:t>
+    </w:r>
+    <w:r>
+      <w:rPr>
+        <w:rFonts w:cs="Noto Sans"/>
+      </w:rPr>
+      <w:t>nhsNumber</w:t>
+    </w:r>
+    <w:r>
+      <w:rPr>
+        <w:rFonts w:cs="Noto Sans"/>
+      </w:rPr>
+      <w:t>}</w:t>
     </w:r>
   </w:p>
 </w:hdr>
@@ -4887,5 +5162,6 @@
 <file path=docMetadata/LabelInfo.xml><?xml version="1.0" encoding="utf-8"?>
 <clbl:labelList xmlns:clbl="http://schemas.microsoft.com/office/2020/mipLabelMetadata">
   <clbl:label id="{37c354b2-85b0-47f5-b222-07b48d774ee3}" enabled="0" method="" siteId="{37c354b2-85b0-47f5-b222-07b48d774ee3}" removed="1"/>
+  <clbl:label id="{d9290083-bd2f-48a2-8ac5-09a524b17d15}" enabled="1" method="Privileged" siteId="{b9fec68c-c92d-461e-9a97-3d03a0f18b82}" contentBits="1" removed="0"/>
 </clbl:labelList>
 </file>
</xml_diff>